<commit_message>
Adding the documnetation for Apache memcached
</commit_message>
<xml_diff>
--- a/apache/memcached/Apache Memcached.docx
+++ b/apache/memcached/Apache Memcached.docx
@@ -3,187 +3,334 @@
 <w:document xmlns:wpc="http://schemas.microsoft.com/office/word/2010/wordprocessingCanvas" xmlns:mc="http://schemas.openxmlformats.org/markup-compatibility/2006" xmlns:o="urn:schemas-microsoft-com:office:office" xmlns:r="http://schemas.openxmlformats.org/officeDocument/2006/relationships" xmlns:m="http://schemas.openxmlformats.org/officeDocument/2006/math" xmlns:v="urn:schemas-microsoft-com:vml" xmlns:wp14="http://schemas.microsoft.com/office/word/2010/wordprocessingDrawing" xmlns:wp="http://schemas.openxmlformats.org/drawingml/2006/wordprocessingDrawing" xmlns:w10="urn:schemas-microsoft-com:office:word" xmlns:w="http://schemas.openxmlformats.org/wordprocessingml/2006/main" xmlns:w14="http://schemas.microsoft.com/office/word/2010/wordml" xmlns:w15="http://schemas.microsoft.com/office/word/2012/wordml" xmlns:wpg="http://schemas.microsoft.com/office/word/2010/wordprocessingGroup" xmlns:wpi="http://schemas.microsoft.com/office/word/2010/wordprocessingInk" xmlns:wne="http://schemas.microsoft.com/office/word/2006/wordml" xmlns:wps="http://schemas.microsoft.com/office/word/2010/wordprocessingShape" mc:Ignorable="w14 w15 wp14">
   <w:body>
     <w:p>
-      <w:pPr>
-        <w:tabs>
-          <w:tab w:val="left" w:pos="916"/>
-          <w:tab w:val="left" w:pos="1832"/>
-          <w:tab w:val="left" w:pos="2748"/>
-          <w:tab w:val="left" w:pos="3664"/>
-          <w:tab w:val="left" w:pos="4580"/>
-          <w:tab w:val="left" w:pos="5496"/>
-          <w:tab w:val="left" w:pos="6412"/>
-          <w:tab w:val="left" w:pos="7328"/>
-          <w:tab w:val="left" w:pos="8244"/>
-          <w:tab w:val="left" w:pos="9160"/>
-          <w:tab w:val="left" w:pos="10076"/>
-          <w:tab w:val="left" w:pos="10992"/>
-          <w:tab w:val="left" w:pos="11908"/>
-          <w:tab w:val="left" w:pos="12824"/>
-          <w:tab w:val="left" w:pos="13740"/>
-          <w:tab w:val="left" w:pos="14656"/>
-        </w:tabs>
-        <w:spacing w:after="0" w:line="240" w:lineRule="auto"/>
-        <w:rPr>
-          <w:rFonts w:ascii="Arial" w:eastAsia="Times New Roman" w:hAnsi="Arial" w:cs="Arial"/>
-          <w:color w:val="333333"/>
-          <w:sz w:val="24"/>
-          <w:szCs w:val="18"/>
-        </w:rPr>
-      </w:pPr>
-      <w:r>
-        <w:rPr>
-          <w:rFonts w:ascii="Arial" w:eastAsia="Times New Roman" w:hAnsi="Arial" w:cs="Arial"/>
-          <w:color w:val="333333"/>
-          <w:sz w:val="24"/>
-          <w:szCs w:val="18"/>
-        </w:rPr>
-        <w:t xml:space="preserve">Apache </w:t>
-      </w:r>
-      <w:proofErr w:type="spellStart"/>
-      <w:r>
-        <w:rPr>
-          <w:rFonts w:ascii="Arial" w:eastAsia="Times New Roman" w:hAnsi="Arial" w:cs="Arial"/>
-          <w:color w:val="333333"/>
-          <w:sz w:val="24"/>
-          <w:szCs w:val="18"/>
-        </w:rPr>
+      <w:proofErr w:type="spellStart"/>
+      <w:r>
         <w:t>Memcached</w:t>
       </w:r>
       <w:proofErr w:type="spellEnd"/>
-    </w:p>
-    <w:p>
-      <w:pPr>
-        <w:tabs>
-          <w:tab w:val="left" w:pos="916"/>
-          <w:tab w:val="left" w:pos="1832"/>
-          <w:tab w:val="left" w:pos="2748"/>
-          <w:tab w:val="left" w:pos="3664"/>
-          <w:tab w:val="left" w:pos="4580"/>
-          <w:tab w:val="left" w:pos="5496"/>
-          <w:tab w:val="left" w:pos="6412"/>
-          <w:tab w:val="left" w:pos="7328"/>
-          <w:tab w:val="left" w:pos="8244"/>
-          <w:tab w:val="left" w:pos="9160"/>
-          <w:tab w:val="left" w:pos="10076"/>
-          <w:tab w:val="left" w:pos="10992"/>
-          <w:tab w:val="left" w:pos="11908"/>
-          <w:tab w:val="left" w:pos="12824"/>
-          <w:tab w:val="left" w:pos="13740"/>
-          <w:tab w:val="left" w:pos="14656"/>
-        </w:tabs>
-        <w:spacing w:after="0" w:line="240" w:lineRule="auto"/>
-        <w:rPr>
-          <w:rFonts w:ascii="Arial" w:eastAsia="Times New Roman" w:hAnsi="Arial" w:cs="Arial"/>
-          <w:color w:val="333333"/>
-          <w:sz w:val="24"/>
-          <w:szCs w:val="18"/>
-        </w:rPr>
-      </w:pPr>
-    </w:p>
-    <w:p>
-      <w:pPr>
-        <w:tabs>
-          <w:tab w:val="left" w:pos="916"/>
-          <w:tab w:val="left" w:pos="1832"/>
-          <w:tab w:val="left" w:pos="2748"/>
-          <w:tab w:val="left" w:pos="3664"/>
-          <w:tab w:val="left" w:pos="4580"/>
-          <w:tab w:val="left" w:pos="5496"/>
-          <w:tab w:val="left" w:pos="6412"/>
-          <w:tab w:val="left" w:pos="7328"/>
-          <w:tab w:val="left" w:pos="8244"/>
-          <w:tab w:val="left" w:pos="9160"/>
-          <w:tab w:val="left" w:pos="10076"/>
-          <w:tab w:val="left" w:pos="10992"/>
-          <w:tab w:val="left" w:pos="11908"/>
-          <w:tab w:val="left" w:pos="12824"/>
-          <w:tab w:val="left" w:pos="13740"/>
-          <w:tab w:val="left" w:pos="14656"/>
-        </w:tabs>
-        <w:spacing w:after="0" w:line="240" w:lineRule="auto"/>
-        <w:rPr>
-          <w:rFonts w:ascii="Arial" w:eastAsia="Times New Roman" w:hAnsi="Arial" w:cs="Arial"/>
-          <w:color w:val="333333"/>
-          <w:sz w:val="24"/>
-          <w:szCs w:val="18"/>
-        </w:rPr>
-      </w:pPr>
-      <w:r>
-        <w:rPr>
-          <w:rFonts w:ascii="Arial" w:eastAsia="Times New Roman" w:hAnsi="Arial" w:cs="Arial"/>
-          <w:color w:val="333333"/>
-          <w:sz w:val="24"/>
-          <w:szCs w:val="18"/>
-        </w:rPr>
-        <w:t xml:space="preserve">Functional Area:  </w:t>
-      </w:r>
-      <w:proofErr w:type="spellStart"/>
-      <w:r>
-        <w:rPr>
-          <w:rFonts w:ascii="Arial" w:eastAsia="Times New Roman" w:hAnsi="Arial" w:cs="Arial"/>
-          <w:color w:val="333333"/>
-          <w:sz w:val="24"/>
-          <w:szCs w:val="18"/>
-        </w:rPr>
-        <w:t>Database:In-Memory</w:t>
-      </w:r>
-      <w:proofErr w:type="spellEnd"/>
-      <w:r>
-        <w:rPr>
-          <w:rFonts w:ascii="Arial" w:eastAsia="Times New Roman" w:hAnsi="Arial" w:cs="Arial"/>
-          <w:color w:val="333333"/>
-          <w:sz w:val="24"/>
-          <w:szCs w:val="18"/>
-        </w:rPr>
-        <w:t xml:space="preserve"> Distributed</w:t>
+      <w:r>
+        <w:br/>
+      </w:r>
+    </w:p>
+    <w:p>
+      <w:proofErr w:type="spellStart"/>
+      <w:r>
+        <w:t>Memcached</w:t>
+      </w:r>
+      <w:proofErr w:type="spellEnd"/>
+      <w:r>
+        <w:t xml:space="preserve"> is a free and open source, high-performance, distributed memory object caching system, generic in nature, but intended for use in speeding up dynamic web applications by alleviating database load.</w:t>
+      </w:r>
+      <w:r>
+        <w:br/>
+      </w:r>
+      <w:proofErr w:type="spellStart"/>
+      <w:r>
+        <w:t>Memcache</w:t>
+      </w:r>
+      <w:proofErr w:type="spellEnd"/>
+      <w:r>
+        <w:t xml:space="preserve"> is a system that works to speed up virtual private servers by caching server information. The program allows you to allocate a specific amount of the server ram toward caching recently queried data for a certain amount of time. Once the data is requested again, </w:t>
+      </w:r>
+      <w:proofErr w:type="spellStart"/>
+      <w:r>
+        <w:t>memcache</w:t>
+      </w:r>
+      <w:proofErr w:type="spellEnd"/>
+      <w:r>
+        <w:t xml:space="preserve"> speeds up the process of retrieving it by displaying the cached information instead of generating the result in the database.</w:t>
+      </w:r>
+    </w:p>
+    <w:p/>
+    <w:p>
+      <w:r>
+        <w:t>Installation Tutorial:</w:t>
+      </w:r>
+      <w:r>
+        <w:br/>
+      </w:r>
+    </w:p>
+    <w:p>
+      <w:pPr>
+        <w:pStyle w:val="ListParagraph"/>
+        <w:numPr>
+          <w:ilvl w:val="0"/>
+          <w:numId w:val="1"/>
+        </w:numPr>
+      </w:pPr>
+      <w:proofErr w:type="spellStart"/>
+      <w:r>
+        <w:t>sudo</w:t>
+      </w:r>
+      <w:proofErr w:type="spellEnd"/>
+      <w:r>
+        <w:t xml:space="preserve"> apt-get update</w:t>
+      </w:r>
+      <w:r>
+        <w:br/>
+      </w:r>
+    </w:p>
+    <w:p>
+      <w:pPr>
+        <w:pStyle w:val="ListParagraph"/>
+        <w:numPr>
+          <w:ilvl w:val="0"/>
+          <w:numId w:val="1"/>
+        </w:numPr>
+      </w:pPr>
+      <w:proofErr w:type="spellStart"/>
+      <w:r>
+        <w:t>sudp</w:t>
+      </w:r>
+      <w:proofErr w:type="spellEnd"/>
+      <w:r>
+        <w:t xml:space="preserve"> apt-get install </w:t>
+      </w:r>
+      <w:proofErr w:type="spellStart"/>
+      <w:r>
+        <w:t>mysql</w:t>
+      </w:r>
+      <w:proofErr w:type="spellEnd"/>
+      <w:r>
+        <w:t xml:space="preserve"> </w:t>
+      </w:r>
+      <w:proofErr w:type="spellStart"/>
+      <w:r>
+        <w:t>mysql</w:t>
+      </w:r>
+      <w:proofErr w:type="spellEnd"/>
+      <w:r>
+        <w:t>-server php5-mysql php5 php5-memcache</w:t>
+      </w:r>
+      <w:r>
+        <w:br/>
+      </w:r>
+    </w:p>
+    <w:p>
+      <w:r>
+        <w:t xml:space="preserve">Install </w:t>
+      </w:r>
+      <w:proofErr w:type="spellStart"/>
+      <w:r>
+        <w:t>memcache</w:t>
+      </w:r>
+      <w:proofErr w:type="spellEnd"/>
+      <w:r>
+        <w:t>:</w:t>
+      </w:r>
+      <w:r>
+        <w:br/>
+      </w:r>
+    </w:p>
+    <w:p>
+      <w:pPr>
+        <w:pStyle w:val="ListParagraph"/>
+        <w:numPr>
+          <w:ilvl w:val="0"/>
+          <w:numId w:val="2"/>
+        </w:numPr>
+      </w:pPr>
+      <w:proofErr w:type="spellStart"/>
+      <w:r>
+        <w:t>sudo</w:t>
+      </w:r>
+      <w:proofErr w:type="spellEnd"/>
+      <w:r>
+        <w:t xml:space="preserve"> apt-get install </w:t>
+      </w:r>
+      <w:proofErr w:type="spellStart"/>
+      <w:r>
+        <w:t>memcached</w:t>
+      </w:r>
+      <w:proofErr w:type="spellEnd"/>
+      <w:r>
+        <w:br/>
+      </w:r>
+    </w:p>
+    <w:p>
+      <w:pPr>
+        <w:pStyle w:val="ListParagraph"/>
+        <w:numPr>
+          <w:ilvl w:val="0"/>
+          <w:numId w:val="2"/>
+        </w:numPr>
+      </w:pPr>
+      <w:proofErr w:type="spellStart"/>
+      <w:r>
+        <w:t>sudo</w:t>
+      </w:r>
+      <w:proofErr w:type="spellEnd"/>
+      <w:r>
+        <w:t xml:space="preserve"> apt-get install </w:t>
+      </w:r>
+      <w:proofErr w:type="spellStart"/>
+      <w:r>
+        <w:t>php</w:t>
+      </w:r>
+      <w:proofErr w:type="spellEnd"/>
+      <w:r>
+        <w:t>-pear</w:t>
+      </w:r>
+      <w:r>
+        <w:br/>
+      </w:r>
+    </w:p>
+    <w:p>
+      <w:pPr>
+        <w:pStyle w:val="ListParagraph"/>
+        <w:numPr>
+          <w:ilvl w:val="0"/>
+          <w:numId w:val="2"/>
+        </w:numPr>
+      </w:pPr>
+      <w:proofErr w:type="spellStart"/>
+      <w:r>
+        <w:t>sudo</w:t>
+      </w:r>
+      <w:proofErr w:type="spellEnd"/>
+      <w:r>
+        <w:t xml:space="preserve"> apt-get install build-essential</w:t>
+      </w:r>
+      <w:r>
+        <w:br/>
+      </w:r>
+    </w:p>
+    <w:p>
+      <w:pPr>
+        <w:pStyle w:val="ListParagraph"/>
+        <w:numPr>
+          <w:ilvl w:val="0"/>
+          <w:numId w:val="2"/>
+        </w:numPr>
+      </w:pPr>
+      <w:proofErr w:type="spellStart"/>
+      <w:r>
+        <w:t>sudo</w:t>
+      </w:r>
+      <w:proofErr w:type="spellEnd"/>
+      <w:r>
+        <w:t xml:space="preserve"> </w:t>
+      </w:r>
+      <w:proofErr w:type="spellStart"/>
+      <w:r>
+        <w:t>pecl</w:t>
+      </w:r>
+      <w:proofErr w:type="spellEnd"/>
+      <w:r>
+        <w:t xml:space="preserve"> install </w:t>
+      </w:r>
+      <w:proofErr w:type="spellStart"/>
+      <w:r>
+        <w:t>memcache</w:t>
+      </w:r>
+      <w:proofErr w:type="spellEnd"/>
+      <w:r>
+        <w:br/>
+      </w:r>
+    </w:p>
+    <w:p>
+      <w:pPr>
+        <w:pStyle w:val="ListParagraph"/>
+        <w:numPr>
+          <w:ilvl w:val="0"/>
+          <w:numId w:val="2"/>
+        </w:numPr>
+      </w:pPr>
+      <w:r>
+        <w:t xml:space="preserve">echo “extension=memcache.so” | </w:t>
+      </w:r>
+      <w:proofErr w:type="spellStart"/>
+      <w:r>
+        <w:t>sudo</w:t>
+      </w:r>
+      <w:proofErr w:type="spellEnd"/>
+      <w:r>
+        <w:t xml:space="preserve"> tee /</w:t>
+      </w:r>
+      <w:proofErr w:type="spellStart"/>
+      <w:r>
+        <w:t>etc</w:t>
+      </w:r>
+      <w:proofErr w:type="spellEnd"/>
+      <w:r>
+        <w:t>/php5/</w:t>
+      </w:r>
+      <w:proofErr w:type="spellStart"/>
+      <w:r>
+        <w:t>conf.d</w:t>
+      </w:r>
+      <w:proofErr w:type="spellEnd"/>
+      <w:r>
+        <w:t>/memcache.ini</w:t>
+      </w:r>
+      <w:r>
+        <w:br/>
+      </w:r>
+    </w:p>
+    <w:p>
+      <w:pPr>
+        <w:pStyle w:val="ListParagraph"/>
+        <w:numPr>
+          <w:ilvl w:val="0"/>
+          <w:numId w:val="2"/>
+        </w:numPr>
+      </w:pPr>
+      <w:proofErr w:type="spellStart"/>
+      <w:r>
+        <w:t>ps</w:t>
+      </w:r>
+      <w:proofErr w:type="spellEnd"/>
+      <w:r>
+        <w:t xml:space="preserve"> aux | </w:t>
+      </w:r>
+      <w:proofErr w:type="spellStart"/>
+      <w:r>
+        <w:t>grep</w:t>
+      </w:r>
+      <w:proofErr w:type="spellEnd"/>
+      <w:r>
+        <w:t xml:space="preserve"> </w:t>
+      </w:r>
+      <w:proofErr w:type="spellStart"/>
+      <w:r>
+        <w:t>memcache</w:t>
+      </w:r>
+      <w:proofErr w:type="spellEnd"/>
+      <w:r>
+        <w:t xml:space="preserve"> </w:t>
+      </w:r>
+      <w:r>
+        <w:br/>
+      </w:r>
+    </w:p>
+    <w:p>
+      <w:pPr>
+        <w:pStyle w:val="ListParagraph"/>
+        <w:numPr>
+          <w:ilvl w:val="0"/>
+          <w:numId w:val="2"/>
+        </w:numPr>
+      </w:pPr>
+      <w:r>
+        <w:t xml:space="preserve">echo “stats settings” | </w:t>
+      </w:r>
+      <w:proofErr w:type="spellStart"/>
+      <w:r>
+        <w:t>nc</w:t>
+      </w:r>
+      <w:proofErr w:type="spellEnd"/>
+      <w:r>
+        <w:t xml:space="preserve"> localhost 11211</w:t>
       </w:r>
       <w:bookmarkStart w:id="0" w:name="_GoBack"/>
       <w:bookmarkEnd w:id="0"/>
-    </w:p>
-    <w:p>
-      <w:pPr>
-        <w:tabs>
-          <w:tab w:val="left" w:pos="916"/>
-          <w:tab w:val="left" w:pos="1832"/>
-          <w:tab w:val="left" w:pos="2748"/>
-          <w:tab w:val="left" w:pos="3664"/>
-          <w:tab w:val="left" w:pos="4580"/>
-          <w:tab w:val="left" w:pos="5496"/>
-          <w:tab w:val="left" w:pos="6412"/>
-          <w:tab w:val="left" w:pos="7328"/>
-          <w:tab w:val="left" w:pos="8244"/>
-          <w:tab w:val="left" w:pos="9160"/>
-          <w:tab w:val="left" w:pos="10076"/>
-          <w:tab w:val="left" w:pos="10992"/>
-          <w:tab w:val="left" w:pos="11908"/>
-          <w:tab w:val="left" w:pos="12824"/>
-          <w:tab w:val="left" w:pos="13740"/>
-          <w:tab w:val="left" w:pos="14656"/>
-        </w:tabs>
-        <w:spacing w:line="240" w:lineRule="auto"/>
-        <w:rPr>
-          <w:rFonts w:ascii="Arial" w:eastAsia="Times New Roman" w:hAnsi="Arial" w:cs="Arial"/>
-          <w:color w:val="333333"/>
-          <w:sz w:val="24"/>
-          <w:szCs w:val="18"/>
-        </w:rPr>
-      </w:pPr>
-    </w:p>
-    <w:p>
-      <w:pPr>
-        <w:rPr>
-          <w:rFonts w:ascii="Arial" w:hAnsi="Arial" w:cs="Arial"/>
-          <w:sz w:val="32"/>
-        </w:rPr>
-      </w:pPr>
-      <w:r>
-        <w:rPr>
-          <w:rFonts w:ascii="Arial" w:eastAsia="Times New Roman" w:hAnsi="Arial" w:cs="Arial"/>
-          <w:color w:val="333333"/>
-          <w:sz w:val="24"/>
-          <w:szCs w:val="18"/>
-        </w:rPr>
-        <w:t>Overview:</w:t>
+      <w:r>
+        <w:br/>
+      </w:r>
+    </w:p>
+    <w:p>
+      <w:r>
+        <w:t xml:space="preserve"> </w:t>
       </w:r>
     </w:p>
     <w:sectPr>
@@ -194,6 +341,195 @@
     </w:sectPr>
   </w:body>
 </w:document>
+</file>
+
+<file path=word/numbering.xml><?xml version="1.0" encoding="utf-8"?>
+<w:numbering xmlns:wpc="http://schemas.microsoft.com/office/word/2010/wordprocessingCanvas" xmlns:mc="http://schemas.openxmlformats.org/markup-compatibility/2006" xmlns:o="urn:schemas-microsoft-com:office:office" xmlns:r="http://schemas.openxmlformats.org/officeDocument/2006/relationships" xmlns:m="http://schemas.openxmlformats.org/officeDocument/2006/math" xmlns:v="urn:schemas-microsoft-com:vml" xmlns:wp14="http://schemas.microsoft.com/office/word/2010/wordprocessingDrawing" xmlns:wp="http://schemas.openxmlformats.org/drawingml/2006/wordprocessingDrawing" xmlns:w10="urn:schemas-microsoft-com:office:word" xmlns:w="http://schemas.openxmlformats.org/wordprocessingml/2006/main" xmlns:w14="http://schemas.microsoft.com/office/word/2010/wordml" xmlns:w15="http://schemas.microsoft.com/office/word/2012/wordml" xmlns:wpg="http://schemas.microsoft.com/office/word/2010/wordprocessingGroup" xmlns:wpi="http://schemas.microsoft.com/office/word/2010/wordprocessingInk" xmlns:wne="http://schemas.microsoft.com/office/word/2006/wordml" xmlns:wps="http://schemas.microsoft.com/office/word/2010/wordprocessingShape" mc:Ignorable="w14 w15 wp14">
+  <w:abstractNum w:abstractNumId="0">
+    <w:nsid w:val="39FA5961"/>
+    <w:multiLevelType w:val="hybridMultilevel"/>
+    <w:tmpl w:val="0B726F90"/>
+    <w:lvl w:ilvl="0" w:tplc="0409000F">
+      <w:start w:val="1"/>
+      <w:numFmt w:val="decimal"/>
+      <w:lvlText w:val="%1."/>
+      <w:lvlJc w:val="left"/>
+      <w:pPr>
+        <w:ind w:left="720" w:hanging="360"/>
+      </w:pPr>
+      <w:rPr>
+        <w:rFonts w:hint="default"/>
+      </w:rPr>
+    </w:lvl>
+    <w:lvl w:ilvl="1" w:tplc="04090019" w:tentative="1">
+      <w:start w:val="1"/>
+      <w:numFmt w:val="lowerLetter"/>
+      <w:lvlText w:val="%2."/>
+      <w:lvlJc w:val="left"/>
+      <w:pPr>
+        <w:ind w:left="1440" w:hanging="360"/>
+      </w:pPr>
+    </w:lvl>
+    <w:lvl w:ilvl="2" w:tplc="0409001B" w:tentative="1">
+      <w:start w:val="1"/>
+      <w:numFmt w:val="lowerRoman"/>
+      <w:lvlText w:val="%3."/>
+      <w:lvlJc w:val="right"/>
+      <w:pPr>
+        <w:ind w:left="2160" w:hanging="180"/>
+      </w:pPr>
+    </w:lvl>
+    <w:lvl w:ilvl="3" w:tplc="0409000F" w:tentative="1">
+      <w:start w:val="1"/>
+      <w:numFmt w:val="decimal"/>
+      <w:lvlText w:val="%4."/>
+      <w:lvlJc w:val="left"/>
+      <w:pPr>
+        <w:ind w:left="2880" w:hanging="360"/>
+      </w:pPr>
+    </w:lvl>
+    <w:lvl w:ilvl="4" w:tplc="04090019" w:tentative="1">
+      <w:start w:val="1"/>
+      <w:numFmt w:val="lowerLetter"/>
+      <w:lvlText w:val="%5."/>
+      <w:lvlJc w:val="left"/>
+      <w:pPr>
+        <w:ind w:left="3600" w:hanging="360"/>
+      </w:pPr>
+    </w:lvl>
+    <w:lvl w:ilvl="5" w:tplc="0409001B" w:tentative="1">
+      <w:start w:val="1"/>
+      <w:numFmt w:val="lowerRoman"/>
+      <w:lvlText w:val="%6."/>
+      <w:lvlJc w:val="right"/>
+      <w:pPr>
+        <w:ind w:left="4320" w:hanging="180"/>
+      </w:pPr>
+    </w:lvl>
+    <w:lvl w:ilvl="6" w:tplc="0409000F" w:tentative="1">
+      <w:start w:val="1"/>
+      <w:numFmt w:val="decimal"/>
+      <w:lvlText w:val="%7."/>
+      <w:lvlJc w:val="left"/>
+      <w:pPr>
+        <w:ind w:left="5040" w:hanging="360"/>
+      </w:pPr>
+    </w:lvl>
+    <w:lvl w:ilvl="7" w:tplc="04090019" w:tentative="1">
+      <w:start w:val="1"/>
+      <w:numFmt w:val="lowerLetter"/>
+      <w:lvlText w:val="%8."/>
+      <w:lvlJc w:val="left"/>
+      <w:pPr>
+        <w:ind w:left="5760" w:hanging="360"/>
+      </w:pPr>
+    </w:lvl>
+    <w:lvl w:ilvl="8" w:tplc="0409001B" w:tentative="1">
+      <w:start w:val="1"/>
+      <w:numFmt w:val="lowerRoman"/>
+      <w:lvlText w:val="%9."/>
+      <w:lvlJc w:val="right"/>
+      <w:pPr>
+        <w:ind w:left="6480" w:hanging="180"/>
+      </w:pPr>
+    </w:lvl>
+  </w:abstractNum>
+  <w:abstractNum w:abstractNumId="1">
+    <w:nsid w:val="740D67B8"/>
+    <w:multiLevelType w:val="hybridMultilevel"/>
+    <w:tmpl w:val="A12C83D8"/>
+    <w:lvl w:ilvl="0" w:tplc="0409000F">
+      <w:start w:val="1"/>
+      <w:numFmt w:val="decimal"/>
+      <w:lvlText w:val="%1."/>
+      <w:lvlJc w:val="left"/>
+      <w:pPr>
+        <w:ind w:left="720" w:hanging="360"/>
+      </w:pPr>
+      <w:rPr>
+        <w:rFonts w:hint="default"/>
+      </w:rPr>
+    </w:lvl>
+    <w:lvl w:ilvl="1" w:tplc="04090019" w:tentative="1">
+      <w:start w:val="1"/>
+      <w:numFmt w:val="lowerLetter"/>
+      <w:lvlText w:val="%2."/>
+      <w:lvlJc w:val="left"/>
+      <w:pPr>
+        <w:ind w:left="1440" w:hanging="360"/>
+      </w:pPr>
+    </w:lvl>
+    <w:lvl w:ilvl="2" w:tplc="0409001B" w:tentative="1">
+      <w:start w:val="1"/>
+      <w:numFmt w:val="lowerRoman"/>
+      <w:lvlText w:val="%3."/>
+      <w:lvlJc w:val="right"/>
+      <w:pPr>
+        <w:ind w:left="2160" w:hanging="180"/>
+      </w:pPr>
+    </w:lvl>
+    <w:lvl w:ilvl="3" w:tplc="0409000F" w:tentative="1">
+      <w:start w:val="1"/>
+      <w:numFmt w:val="decimal"/>
+      <w:lvlText w:val="%4."/>
+      <w:lvlJc w:val="left"/>
+      <w:pPr>
+        <w:ind w:left="2880" w:hanging="360"/>
+      </w:pPr>
+    </w:lvl>
+    <w:lvl w:ilvl="4" w:tplc="04090019" w:tentative="1">
+      <w:start w:val="1"/>
+      <w:numFmt w:val="lowerLetter"/>
+      <w:lvlText w:val="%5."/>
+      <w:lvlJc w:val="left"/>
+      <w:pPr>
+        <w:ind w:left="3600" w:hanging="360"/>
+      </w:pPr>
+    </w:lvl>
+    <w:lvl w:ilvl="5" w:tplc="0409001B" w:tentative="1">
+      <w:start w:val="1"/>
+      <w:numFmt w:val="lowerRoman"/>
+      <w:lvlText w:val="%6."/>
+      <w:lvlJc w:val="right"/>
+      <w:pPr>
+        <w:ind w:left="4320" w:hanging="180"/>
+      </w:pPr>
+    </w:lvl>
+    <w:lvl w:ilvl="6" w:tplc="0409000F" w:tentative="1">
+      <w:start w:val="1"/>
+      <w:numFmt w:val="decimal"/>
+      <w:lvlText w:val="%7."/>
+      <w:lvlJc w:val="left"/>
+      <w:pPr>
+        <w:ind w:left="5040" w:hanging="360"/>
+      </w:pPr>
+    </w:lvl>
+    <w:lvl w:ilvl="7" w:tplc="04090019" w:tentative="1">
+      <w:start w:val="1"/>
+      <w:numFmt w:val="lowerLetter"/>
+      <w:lvlText w:val="%8."/>
+      <w:lvlJc w:val="left"/>
+      <w:pPr>
+        <w:ind w:left="5760" w:hanging="360"/>
+      </w:pPr>
+    </w:lvl>
+    <w:lvl w:ilvl="8" w:tplc="0409001B" w:tentative="1">
+      <w:start w:val="1"/>
+      <w:numFmt w:val="lowerRoman"/>
+      <w:lvlText w:val="%9."/>
+      <w:lvlJc w:val="right"/>
+      <w:pPr>
+        <w:ind w:left="6480" w:hanging="180"/>
+      </w:pPr>
+    </w:lvl>
+  </w:abstractNum>
+  <w:num w:numId="1">
+    <w:abstractNumId w:val="1"/>
+  </w:num>
+  <w:num w:numId="2">
+    <w:abstractNumId w:val="0"/>
+  </w:num>
+</w:numbering>
 </file>
 
 <file path=word/styles.xml><?xml version="1.0" encoding="utf-8"?>
@@ -617,6 +953,17 @@
     <w:semiHidden/>
     <w:unhideWhenUsed/>
   </w:style>
+  <w:style w:type="paragraph" w:styleId="ListParagraph">
+    <w:name w:val="List Paragraph"/>
+    <w:basedOn w:val="Normal"/>
+    <w:uiPriority w:val="34"/>
+    <w:qFormat/>
+    <w:rsid w:val="00730068"/>
+    <w:pPr>
+      <w:ind w:left="720"/>
+      <w:contextualSpacing/>
+    </w:pPr>
+  </w:style>
 </w:styles>
 </file>
 

</xml_diff>